<commit_message>
add error function in parser update readme.docx add validation class
</commit_message>
<xml_diff>
--- a/readme.docx
+++ b/readme.docx
@@ -22,6 +22,26 @@
           <w:lang w:bidi="ar-EG"/>
         </w:rPr>
         <w:t>:</w:t>
+      </w:r>
+    </w:p>
+    <w:p>
+      <w:pPr>
+        <w:bidi w:val="0"/>
+        <w:rPr>
+          <w:lang w:bidi="ar-EG"/>
+        </w:rPr>
+      </w:pPr>
+      <w:r>
+        <w:rPr>
+          <w:lang w:bidi="ar-EG"/>
+        </w:rPr>
+        <w:t xml:space="preserve">Scanner </w:t>
+      </w:r>
+      <w:r>
+        <w:rPr>
+          <w:lang w:bidi="ar-EG"/>
+        </w:rPr>
+        <w:t xml:space="preserve">that gets the following tokens according to the following regular expressions </w:t>
       </w:r>
     </w:p>
     <w:p>
@@ -1408,10 +1428,10 @@
               <wp:anchor distT="0" distB="0" distL="114300" distR="114300" simplePos="0" relativeHeight="251661312" behindDoc="0" locked="0" layoutInCell="1" allowOverlap="1" wp14:anchorId="0BF968B8" wp14:editId="7A33021A">
                 <wp:simplePos x="0" y="0"/>
                 <wp:positionH relativeFrom="margin">
-                  <wp:posOffset>1895475</wp:posOffset>
+                  <wp:posOffset>1866900</wp:posOffset>
                 </wp:positionH>
                 <wp:positionV relativeFrom="margin">
-                  <wp:posOffset>4060190</wp:posOffset>
+                  <wp:posOffset>4336415</wp:posOffset>
                 </wp:positionV>
                 <wp:extent cx="1066800" cy="581025"/>
                 <wp:effectExtent l="0" t="0" r="19050" b="28575"/>
@@ -1499,7 +1519,7 @@
           </mc:Choice>
           <mc:Fallback>
             <w:pict>
-              <v:oval w14:anchorId="0BF968B8" id="Oval 2" o:spid="_x0000_s1031" style="position:absolute;margin-left:149.25pt;margin-top:319.7pt;width:84pt;height:45.75pt;z-index:251661312;visibility:visible;mso-wrap-style:square;mso-wrap-distance-left:9pt;mso-wrap-distance-top:0;mso-wrap-distance-right:9pt;mso-wrap-distance-bottom:0;mso-position-horizontal:absolute;mso-position-horizontal-relative:margin;mso-position-vertical:absolute;mso-position-vertical-relative:margin;v-text-anchor:middle" o:gfxdata="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" fillcolor="#4472c4 [3208]" strokecolor="#1f3763 [1608]" strokeweight="1pt">
+              <v:oval w14:anchorId="0BF968B8" id="Oval 2" o:spid="_x0000_s1031" style="position:absolute;margin-left:147pt;margin-top:341.45pt;width:84pt;height:45.75pt;z-index:251661312;visibility:visible;mso-wrap-style:square;mso-wrap-distance-left:9pt;mso-wrap-distance-top:0;mso-wrap-distance-right:9pt;mso-wrap-distance-bottom:0;mso-position-horizontal:absolute;mso-position-horizontal-relative:margin;mso-position-vertical:absolute;mso-position-vertical-relative:margin;v-text-anchor:middle" o:gfxdata="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" fillcolor="#4472c4 [3208]" strokecolor="#1f3763 [1608]" strokeweight="1pt">
                 <v:stroke joinstyle="miter"/>
                 <v:textbox>
                   <w:txbxContent>
@@ -1743,7 +1763,7 @@
           </mc:Choice>
           <mc:Fallback>
             <w:pict>
-              <v:shape w14:anchorId="68599267" id="Arc 26" o:spid="_x0000_s1026" style="position:absolute;left:0;text-align:left;margin-left:0;margin-top:.9pt;width:53.25pt;height:40.5pt;z-index:251681792;visibility:visible;mso-wrap-style:square;mso-width-percent:0;mso-height-percent:0;mso-wrap-distance-left:9pt;mso-wrap-distance-top:0;mso-wrap-distance-right:9pt;mso-wrap-distance-bottom:0;mso-position-horizontal:left;mso-position-horizontal-relative:margin;mso-position-vertical:absolute;mso-position-vertical-relative:text;mso-width-percent:0;mso-height-percent:0;mso-width-relative:margin;mso-height-relative:margin;v-text-anchor:middle" coordsize="676275,514350" o:gfxdata="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" path="m65010,408790nsc-49574,289386,-8536,121267,154764,41101,263236,-12149,402110,-13774,512685,36913v165634,75926,213953,241850,105962,363869l338138,257175,65010,408790xem65010,408790nfc-49574,289386,-8536,121267,154764,41101,263236,-12149,402110,-13774,512685,36913v165634,75926,213953,241850,105962,363869e" filled="f" strokecolor="#5b9bd5 [3204]" strokeweight=".5pt">
+              <v:shape w14:anchorId="6B690624" id="Arc 26" o:spid="_x0000_s1026" style="position:absolute;left:0;text-align:left;margin-left:0;margin-top:.9pt;width:53.25pt;height:40.5pt;z-index:251681792;visibility:visible;mso-wrap-style:square;mso-width-percent:0;mso-height-percent:0;mso-wrap-distance-left:9pt;mso-wrap-distance-top:0;mso-wrap-distance-right:9pt;mso-wrap-distance-bottom:0;mso-position-horizontal:left;mso-position-horizontal-relative:margin;mso-position-vertical:absolute;mso-position-vertical-relative:text;mso-width-percent:0;mso-height-percent:0;mso-width-relative:margin;mso-height-relative:margin;v-text-anchor:middle" coordsize="676275,514350" o:gfxdata="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" path="m65010,408790nsc-49574,289386,-8536,121267,154764,41101,263236,-12149,402110,-13774,512685,36913v165634,75926,213953,241850,105962,363869l338138,257175,65010,408790xem65010,408790nfc-49574,289386,-8536,121267,154764,41101,263236,-12149,402110,-13774,512685,36913v165634,75926,213953,241850,105962,363869e" filled="f" strokecolor="#5b9bd5 [3204]" strokeweight=".5pt">
                 <v:stroke joinstyle="miter"/>
                 <v:path arrowok="t" o:connecttype="custom" o:connectlocs="65010,408790;154764,41101;512685,36913;618647,400782" o:connectangles="0,0,0,0"/>
                 <w10:wrap anchorx="margin"/>
@@ -1767,160 +1787,13 @@
         <mc:AlternateContent>
           <mc:Choice Requires="wps">
             <w:drawing>
-              <wp:anchor distT="0" distB="0" distL="114300" distR="114300" simplePos="0" relativeHeight="251687936" behindDoc="0" locked="0" layoutInCell="1" allowOverlap="1" wp14:anchorId="38D90FF2" wp14:editId="7A458E0D">
-                <wp:simplePos x="0" y="0"/>
-                <wp:positionH relativeFrom="margin">
-                  <wp:posOffset>-123825</wp:posOffset>
-                </wp:positionH>
-                <wp:positionV relativeFrom="page">
-                  <wp:posOffset>5693410</wp:posOffset>
-                </wp:positionV>
-                <wp:extent cx="1066800" cy="581025"/>
-                <wp:effectExtent l="0" t="0" r="19050" b="28575"/>
-                <wp:wrapNone/>
-                <wp:docPr id="1" name="Oval 1"/>
-                <wp:cNvGraphicFramePr/>
-                <a:graphic xmlns:a="http://schemas.openxmlformats.org/drawingml/2006/main">
-                  <a:graphicData uri="http://schemas.microsoft.com/office/word/2010/wordprocessingShape">
-                    <wps:wsp>
-                      <wps:cNvSpPr/>
-                      <wps:spPr>
-                        <a:xfrm>
-                          <a:off x="0" y="0"/>
-                          <a:ext cx="1066800" cy="581025"/>
-                        </a:xfrm>
-                        <a:prstGeom prst="ellipse">
-                          <a:avLst/>
-                        </a:prstGeom>
-                      </wps:spPr>
-                      <wps:style>
-                        <a:lnRef idx="2">
-                          <a:schemeClr val="accent5">
-                            <a:shade val="50000"/>
-                          </a:schemeClr>
-                        </a:lnRef>
-                        <a:fillRef idx="1">
-                          <a:schemeClr val="accent5"/>
-                        </a:fillRef>
-                        <a:effectRef idx="0">
-                          <a:schemeClr val="accent5"/>
-                        </a:effectRef>
-                        <a:fontRef idx="minor">
-                          <a:schemeClr val="lt1"/>
-                        </a:fontRef>
-                      </wps:style>
-                      <wps:txbx>
-                        <w:txbxContent>
-                          <w:p>
-                            <w:pPr>
-                              <w:jc w:val="center"/>
-                              <w:rPr>
-                                <w:color w:val="000000" w:themeColor="text1"/>
-                                <w14:shadow w14:blurRad="38100" w14:dist="19050" w14:dir="2700000" w14:sx="100000" w14:sy="100000" w14:kx="0" w14:ky="0" w14:algn="tl">
-                                  <w14:schemeClr w14:val="dk1">
-                                    <w14:alpha w14:val="60000"/>
-                                  </w14:schemeClr>
-                                </w14:shadow>
-                                <w14:textOutline w14:w="0" w14:cap="flat" w14:cmpd="sng" w14:algn="ctr">
-                                  <w14:noFill/>
-                                  <w14:prstDash w14:val="solid"/>
-                                  <w14:round/>
-                                </w14:textOutline>
-                              </w:rPr>
-                            </w:pPr>
-                            <w:r>
-                              <w:rPr>
-                                <w:color w:val="000000" w:themeColor="text1"/>
-                                <w14:shadow w14:blurRad="38100" w14:dist="19050" w14:dir="2700000" w14:sx="100000" w14:sy="100000" w14:kx="0" w14:ky="0" w14:algn="tl">
-                                  <w14:schemeClr w14:val="dk1">
-                                    <w14:alpha w14:val="60000"/>
-                                  </w14:schemeClr>
-                                </w14:shadow>
-                                <w14:textOutline w14:w="0" w14:cap="flat" w14:cmpd="sng" w14:algn="ctr">
-                                  <w14:noFill/>
-                                  <w14:prstDash w14:val="solid"/>
-                                  <w14:round/>
-                                </w14:textOutline>
-                              </w:rPr>
-                              <w:t>Start</w:t>
-                            </w:r>
-                          </w:p>
-                        </w:txbxContent>
-                      </wps:txbx>
-                      <wps:bodyPr rot="0" spcFirstLastPara="0" vertOverflow="overflow" horzOverflow="overflow" vert="horz" wrap="square" lIns="91440" tIns="45720" rIns="91440" bIns="45720" numCol="1" spcCol="0" rtlCol="1" fromWordArt="0" anchor="ctr" anchorCtr="0" forceAA="0" compatLnSpc="1">
-                        <a:prstTxWarp prst="textNoShape">
-                          <a:avLst/>
-                        </a:prstTxWarp>
-                        <a:noAutofit/>
-                      </wps:bodyPr>
-                    </wps:wsp>
-                  </a:graphicData>
-                </a:graphic>
-              </wp:anchor>
-            </w:drawing>
-          </mc:Choice>
-          <mc:Fallback>
-            <w:pict>
-              <v:oval w14:anchorId="38D90FF2" id="Oval 1" o:spid="_x0000_s1033" style="position:absolute;margin-left:-9.75pt;margin-top:448.3pt;width:84pt;height:45.75pt;z-index:251687936;visibility:visible;mso-wrap-style:square;mso-wrap-distance-left:9pt;mso-wrap-distance-top:0;mso-wrap-distance-right:9pt;mso-wrap-distance-bottom:0;mso-position-horizontal:absolute;mso-position-horizontal-relative:margin;mso-position-vertical:absolute;mso-position-vertical-relative:page;v-text-anchor:middle" o:gfxdata="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" fillcolor="#4472c4 [3208]" strokecolor="#1f3763 [1608]" strokeweight="1pt">
-                <v:stroke joinstyle="miter"/>
-                <v:textbox>
-                  <w:txbxContent>
-                    <w:p>
-                      <w:pPr>
-                        <w:jc w:val="center"/>
-                        <w:rPr>
-                          <w:color w:val="000000" w:themeColor="text1"/>
-                          <w14:shadow w14:blurRad="38100" w14:dist="19050" w14:dir="2700000" w14:sx="100000" w14:sy="100000" w14:kx="0" w14:ky="0" w14:algn="tl">
-                            <w14:schemeClr w14:val="dk1">
-                              <w14:alpha w14:val="60000"/>
-                            </w14:schemeClr>
-                          </w14:shadow>
-                          <w14:textOutline w14:w="0" w14:cap="flat" w14:cmpd="sng" w14:algn="ctr">
-                            <w14:noFill/>
-                            <w14:prstDash w14:val="solid"/>
-                            <w14:round/>
-                          </w14:textOutline>
-                        </w:rPr>
-                      </w:pPr>
-                      <w:r>
-                        <w:rPr>
-                          <w:color w:val="000000" w:themeColor="text1"/>
-                          <w14:shadow w14:blurRad="38100" w14:dist="19050" w14:dir="2700000" w14:sx="100000" w14:sy="100000" w14:kx="0" w14:ky="0" w14:algn="tl">
-                            <w14:schemeClr w14:val="dk1">
-                              <w14:alpha w14:val="60000"/>
-                            </w14:schemeClr>
-                          </w14:shadow>
-                          <w14:textOutline w14:w="0" w14:cap="flat" w14:cmpd="sng" w14:algn="ctr">
-                            <w14:noFill/>
-                            <w14:prstDash w14:val="solid"/>
-                            <w14:round/>
-                          </w14:textOutline>
-                        </w:rPr>
-                        <w:t>Start</w:t>
-                      </w:r>
-                    </w:p>
-                  </w:txbxContent>
-                </v:textbox>
-                <w10:wrap anchorx="margin" anchory="page"/>
-              </v:oval>
-            </w:pict>
-          </mc:Fallback>
-        </mc:AlternateContent>
-      </w:r>
-      <w:r>
-        <w:rPr>
-          <w:noProof/>
-        </w:rPr>
-        <mc:AlternateContent>
-          <mc:Choice Requires="wps">
-            <w:drawing>
               <wp:anchor distT="0" distB="0" distL="114300" distR="114300" simplePos="0" relativeHeight="251685888" behindDoc="0" locked="0" layoutInCell="1" allowOverlap="1" wp14:anchorId="3BAEF255" wp14:editId="419385AA">
                 <wp:simplePos x="0" y="0"/>
                 <wp:positionH relativeFrom="margin">
-                  <wp:posOffset>4283710</wp:posOffset>
+                  <wp:posOffset>4245610</wp:posOffset>
                 </wp:positionH>
                 <wp:positionV relativeFrom="margin">
-                  <wp:posOffset>4826635</wp:posOffset>
+                  <wp:posOffset>5112385</wp:posOffset>
                 </wp:positionV>
                 <wp:extent cx="1066800" cy="581025"/>
                 <wp:effectExtent l="0" t="0" r="19050" b="28575"/>
@@ -2009,7 +1882,7 @@
           </mc:Choice>
           <mc:Fallback>
             <w:pict>
-              <v:oval w14:anchorId="3BAEF255" id="Oval 3" o:spid="_x0000_s1034" style="position:absolute;margin-left:337.3pt;margin-top:380.05pt;width:84pt;height:45.75pt;z-index:251685888;visibility:visible;mso-wrap-style:square;mso-wrap-distance-left:9pt;mso-wrap-distance-top:0;mso-wrap-distance-right:9pt;mso-wrap-distance-bottom:0;mso-position-horizontal:absolute;mso-position-horizontal-relative:margin;mso-position-vertical:absolute;mso-position-vertical-relative:margin;v-text-anchor:middle" o:gfxdata="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" fillcolor="#4472c4 [3208]" strokecolor="#1f3763 [1608]" strokeweight="1pt">
+              <v:oval w14:anchorId="3BAEF255" id="Oval 3" o:spid="_x0000_s1033" style="position:absolute;margin-left:334.3pt;margin-top:402.55pt;width:84pt;height:45.75pt;z-index:251685888;visibility:visible;mso-wrap-style:square;mso-wrap-distance-left:9pt;mso-wrap-distance-top:0;mso-wrap-distance-right:9pt;mso-wrap-distance-bottom:0;mso-position-horizontal:absolute;mso-position-horizontal-relative:margin;mso-position-vertical:absolute;mso-position-vertical-relative:margin;v-text-anchor:middle" o:gfxdata="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" fillcolor="#4472c4 [3208]" strokecolor="#1f3763 [1608]" strokeweight="1pt">
                 <v:stroke joinstyle="miter"/>
                 <v:textbox>
                   <w:txbxContent>
@@ -2056,6 +1929,153 @@
           </mc:Fallback>
         </mc:AlternateContent>
       </w:r>
+      <w:r>
+        <w:rPr>
+          <w:noProof/>
+        </w:rPr>
+        <mc:AlternateContent>
+          <mc:Choice Requires="wps">
+            <w:drawing>
+              <wp:anchor distT="0" distB="0" distL="114300" distR="114300" simplePos="0" relativeHeight="251687936" behindDoc="0" locked="0" layoutInCell="1" allowOverlap="1" wp14:anchorId="38D90FF2" wp14:editId="7A458E0D">
+                <wp:simplePos x="0" y="0"/>
+                <wp:positionH relativeFrom="margin">
+                  <wp:posOffset>-161925</wp:posOffset>
+                </wp:positionH>
+                <wp:positionV relativeFrom="page">
+                  <wp:posOffset>5988685</wp:posOffset>
+                </wp:positionV>
+                <wp:extent cx="1066800" cy="581025"/>
+                <wp:effectExtent l="0" t="0" r="19050" b="28575"/>
+                <wp:wrapNone/>
+                <wp:docPr id="1" name="Oval 1"/>
+                <wp:cNvGraphicFramePr/>
+                <a:graphic xmlns:a="http://schemas.openxmlformats.org/drawingml/2006/main">
+                  <a:graphicData uri="http://schemas.microsoft.com/office/word/2010/wordprocessingShape">
+                    <wps:wsp>
+                      <wps:cNvSpPr/>
+                      <wps:spPr>
+                        <a:xfrm>
+                          <a:off x="0" y="0"/>
+                          <a:ext cx="1066800" cy="581025"/>
+                        </a:xfrm>
+                        <a:prstGeom prst="ellipse">
+                          <a:avLst/>
+                        </a:prstGeom>
+                      </wps:spPr>
+                      <wps:style>
+                        <a:lnRef idx="2">
+                          <a:schemeClr val="accent5">
+                            <a:shade val="50000"/>
+                          </a:schemeClr>
+                        </a:lnRef>
+                        <a:fillRef idx="1">
+                          <a:schemeClr val="accent5"/>
+                        </a:fillRef>
+                        <a:effectRef idx="0">
+                          <a:schemeClr val="accent5"/>
+                        </a:effectRef>
+                        <a:fontRef idx="minor">
+                          <a:schemeClr val="lt1"/>
+                        </a:fontRef>
+                      </wps:style>
+                      <wps:txbx>
+                        <w:txbxContent>
+                          <w:p>
+                            <w:pPr>
+                              <w:jc w:val="center"/>
+                              <w:rPr>
+                                <w:color w:val="000000" w:themeColor="text1"/>
+                                <w14:shadow w14:blurRad="38100" w14:dist="19050" w14:dir="2700000" w14:sx="100000" w14:sy="100000" w14:kx="0" w14:ky="0" w14:algn="tl">
+                                  <w14:schemeClr w14:val="dk1">
+                                    <w14:alpha w14:val="60000"/>
+                                  </w14:schemeClr>
+                                </w14:shadow>
+                                <w14:textOutline w14:w="0" w14:cap="flat" w14:cmpd="sng" w14:algn="ctr">
+                                  <w14:noFill/>
+                                  <w14:prstDash w14:val="solid"/>
+                                  <w14:round/>
+                                </w14:textOutline>
+                              </w:rPr>
+                            </w:pPr>
+                            <w:r>
+                              <w:rPr>
+                                <w:color w:val="000000" w:themeColor="text1"/>
+                                <w14:shadow w14:blurRad="38100" w14:dist="19050" w14:dir="2700000" w14:sx="100000" w14:sy="100000" w14:kx="0" w14:ky="0" w14:algn="tl">
+                                  <w14:schemeClr w14:val="dk1">
+                                    <w14:alpha w14:val="60000"/>
+                                  </w14:schemeClr>
+                                </w14:shadow>
+                                <w14:textOutline w14:w="0" w14:cap="flat" w14:cmpd="sng" w14:algn="ctr">
+                                  <w14:noFill/>
+                                  <w14:prstDash w14:val="solid"/>
+                                  <w14:round/>
+                                </w14:textOutline>
+                              </w:rPr>
+                              <w:t>Start</w:t>
+                            </w:r>
+                          </w:p>
+                        </w:txbxContent>
+                      </wps:txbx>
+                      <wps:bodyPr rot="0" spcFirstLastPara="0" vertOverflow="overflow" horzOverflow="overflow" vert="horz" wrap="square" lIns="91440" tIns="45720" rIns="91440" bIns="45720" numCol="1" spcCol="0" rtlCol="1" fromWordArt="0" anchor="ctr" anchorCtr="0" forceAA="0" compatLnSpc="1">
+                        <a:prstTxWarp prst="textNoShape">
+                          <a:avLst/>
+                        </a:prstTxWarp>
+                        <a:noAutofit/>
+                      </wps:bodyPr>
+                    </wps:wsp>
+                  </a:graphicData>
+                </a:graphic>
+              </wp:anchor>
+            </w:drawing>
+          </mc:Choice>
+          <mc:Fallback>
+            <w:pict>
+              <v:oval w14:anchorId="38D90FF2" id="Oval 1" o:spid="_x0000_s1034" style="position:absolute;margin-left:-12.75pt;margin-top:471.55pt;width:84pt;height:45.75pt;z-index:251687936;visibility:visible;mso-wrap-style:square;mso-wrap-distance-left:9pt;mso-wrap-distance-top:0;mso-wrap-distance-right:9pt;mso-wrap-distance-bottom:0;mso-position-horizontal:absolute;mso-position-horizontal-relative:margin;mso-position-vertical:absolute;mso-position-vertical-relative:page;v-text-anchor:middle" o:gfxdata="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" fillcolor="#4472c4 [3208]" strokecolor="#1f3763 [1608]" strokeweight="1pt">
+                <v:stroke joinstyle="miter"/>
+                <v:textbox>
+                  <w:txbxContent>
+                    <w:p>
+                      <w:pPr>
+                        <w:jc w:val="center"/>
+                        <w:rPr>
+                          <w:color w:val="000000" w:themeColor="text1"/>
+                          <w14:shadow w14:blurRad="38100" w14:dist="19050" w14:dir="2700000" w14:sx="100000" w14:sy="100000" w14:kx="0" w14:ky="0" w14:algn="tl">
+                            <w14:schemeClr w14:val="dk1">
+                              <w14:alpha w14:val="60000"/>
+                            </w14:schemeClr>
+                          </w14:shadow>
+                          <w14:textOutline w14:w="0" w14:cap="flat" w14:cmpd="sng" w14:algn="ctr">
+                            <w14:noFill/>
+                            <w14:prstDash w14:val="solid"/>
+                            <w14:round/>
+                          </w14:textOutline>
+                        </w:rPr>
+                      </w:pPr>
+                      <w:r>
+                        <w:rPr>
+                          <w:color w:val="000000" w:themeColor="text1"/>
+                          <w14:shadow w14:blurRad="38100" w14:dist="19050" w14:dir="2700000" w14:sx="100000" w14:sy="100000" w14:kx="0" w14:ky="0" w14:algn="tl">
+                            <w14:schemeClr w14:val="dk1">
+                              <w14:alpha w14:val="60000"/>
+                            </w14:schemeClr>
+                          </w14:shadow>
+                          <w14:textOutline w14:w="0" w14:cap="flat" w14:cmpd="sng" w14:algn="ctr">
+                            <w14:noFill/>
+                            <w14:prstDash w14:val="solid"/>
+                            <w14:round/>
+                          </w14:textOutline>
+                        </w:rPr>
+                        <w:t>Start</w:t>
+                      </w:r>
+                    </w:p>
+                  </w:txbxContent>
+                </v:textbox>
+                <w10:wrap anchorx="margin" anchory="page"/>
+              </v:oval>
+            </w:pict>
+          </mc:Fallback>
+        </mc:AlternateContent>
+      </w:r>
     </w:p>
     <w:p>
       <w:pPr>
@@ -2153,14 +2173,26 @@
           <w:lang w:bidi="ar-EG"/>
         </w:rPr>
       </w:pPr>
-    </w:p>
-    <w:p>
-      <w:pPr>
-        <w:bidi w:val="0"/>
-        <w:rPr>
-          <w:lang w:bidi="ar-EG"/>
-        </w:rPr>
-      </w:pPr>
+      <w:r>
+        <w:rPr>
+          <w:lang w:bidi="ar-EG"/>
+        </w:rPr>
+        <w:t>[</w:t>
+      </w:r>
+      <w:proofErr w:type="gramStart"/>
+      <w:r>
+        <w:rPr>
+          <w:lang w:bidi="ar-EG"/>
+        </w:rPr>
+        <w:t>other</w:t>
+      </w:r>
+      <w:proofErr w:type="gramEnd"/>
+      <w:r>
+        <w:rPr>
+          <w:lang w:bidi="ar-EG"/>
+        </w:rPr>
+        <w:t>] means not to be consumed</w:t>
+      </w:r>
     </w:p>
     <w:p>
       <w:pPr>
@@ -2201,11 +2233,23 @@
       <w:pPr>
         <w:bidi w:val="0"/>
         <w:rPr>
-          <w:b/>
-          <w:bCs/>
-          <w:lang w:bidi="ar-EG"/>
-        </w:rPr>
-      </w:pPr>
+          <w:lang w:bidi="ar-EG"/>
+        </w:rPr>
+      </w:pPr>
+      <w:r>
+        <w:rPr>
+          <w:lang w:bidi="ar-EG"/>
+        </w:rPr>
+        <w:t>Parser</w:t>
+      </w:r>
+      <w:r>
+        <w:rPr>
+          <w:lang w:bidi="ar-EG"/>
+        </w:rPr>
+        <w:t xml:space="preserve"> to calculate function result according to the following grammar</w:t>
+      </w:r>
+      <w:bookmarkStart w:id="0" w:name="_GoBack"/>
+      <w:bookmarkEnd w:id="0"/>
     </w:p>
     <w:p>
       <w:pPr>
@@ -2931,20 +2975,540 @@
         </w:rPr>
         <w:t xml:space="preserve"> -&gt; (</w:t>
       </w:r>
+      <w:proofErr w:type="spellStart"/>
       <w:r>
         <w:rPr>
           <w:lang w:bidi="ar-EG"/>
         </w:rPr>
         <w:t>addsubexp</w:t>
       </w:r>
-      <w:bookmarkStart w:id="0" w:name="_GoBack"/>
-      <w:bookmarkEnd w:id="0"/>
+      <w:proofErr w:type="spellEnd"/>
       <w:r>
         <w:rPr>
           <w:lang w:bidi="ar-EG"/>
         </w:rPr>
         <w:t>) | identifier | number</w:t>
       </w:r>
+    </w:p>
+    <w:p>
+      <w:pPr>
+        <w:bidi w:val="0"/>
+        <w:rPr>
+          <w:lang w:bidi="ar-EG"/>
+        </w:rPr>
+      </w:pPr>
+    </w:p>
+    <w:p>
+      <w:pPr>
+        <w:bidi w:val="0"/>
+        <w:rPr>
+          <w:b/>
+          <w:bCs/>
+          <w:lang w:bidi="ar-EG"/>
+        </w:rPr>
+      </w:pPr>
+      <w:proofErr w:type="gramStart"/>
+      <w:r>
+        <w:rPr>
+          <w:b/>
+          <w:bCs/>
+          <w:lang w:bidi="ar-EG"/>
+        </w:rPr>
+        <w:t>working</w:t>
+      </w:r>
+      <w:proofErr w:type="gramEnd"/>
+      <w:r>
+        <w:rPr>
+          <w:b/>
+          <w:bCs/>
+          <w:lang w:bidi="ar-EG"/>
+        </w:rPr>
+        <w:t xml:space="preserve"> examples</w:t>
+      </w:r>
+    </w:p>
+    <w:p>
+      <w:pPr>
+        <w:pStyle w:val="ListParagraph"/>
+        <w:numPr>
+          <w:ilvl w:val="0"/>
+          <w:numId w:val="5"/>
+        </w:numPr>
+        <w:bidi w:val="0"/>
+        <w:rPr>
+          <w:noProof/>
+        </w:rPr>
+      </w:pPr>
+      <w:r>
+        <w:t>5*x^3 + 2*x</w:t>
+      </w:r>
+    </w:p>
+    <w:p>
+      <w:pPr>
+        <w:bidi w:val="0"/>
+        <w:rPr>
+          <w:lang w:bidi="ar-EG"/>
+        </w:rPr>
+      </w:pPr>
+      <w:r>
+        <w:rPr>
+          <w:noProof/>
+        </w:rPr>
+        <w:drawing>
+          <wp:anchor distT="0" distB="0" distL="114300" distR="114300" simplePos="0" relativeHeight="251688960" behindDoc="0" locked="0" layoutInCell="1" allowOverlap="1">
+            <wp:simplePos x="0" y="0"/>
+            <wp:positionH relativeFrom="column">
+              <wp:posOffset>-819150</wp:posOffset>
+            </wp:positionH>
+            <wp:positionV relativeFrom="paragraph">
+              <wp:posOffset>187325</wp:posOffset>
+            </wp:positionV>
+            <wp:extent cx="6877050" cy="3333750"/>
+            <wp:effectExtent l="0" t="0" r="0" b="0"/>
+            <wp:wrapThrough wrapText="bothSides">
+              <wp:wrapPolygon edited="0">
+                <wp:start x="0" y="0"/>
+                <wp:lineTo x="0" y="21477"/>
+                <wp:lineTo x="21540" y="21477"/>
+                <wp:lineTo x="21540" y="0"/>
+                <wp:lineTo x="0" y="0"/>
+              </wp:wrapPolygon>
+            </wp:wrapThrough>
+            <wp:docPr id="6" name="Picture 6"/>
+            <wp:cNvGraphicFramePr>
+              <a:graphicFrameLocks xmlns:a="http://schemas.openxmlformats.org/drawingml/2006/main" noChangeAspect="1"/>
+            </wp:cNvGraphicFramePr>
+            <a:graphic xmlns:a="http://schemas.openxmlformats.org/drawingml/2006/main">
+              <a:graphicData uri="http://schemas.openxmlformats.org/drawingml/2006/picture">
+                <pic:pic xmlns:pic="http://schemas.openxmlformats.org/drawingml/2006/picture">
+                  <pic:nvPicPr>
+                    <pic:cNvPr id="1" name=""/>
+                    <pic:cNvPicPr/>
+                  </pic:nvPicPr>
+                  <pic:blipFill rotWithShape="1">
+                    <a:blip r:embed="rId6">
+                      <a:extLst>
+                        <a:ext uri="{28A0092B-C50C-407E-A947-70E740481C1C}">
+                          <a14:useLocalDpi xmlns:a14="http://schemas.microsoft.com/office/drawing/2010/main" val="0"/>
+                        </a:ext>
+                      </a:extLst>
+                    </a:blip>
+                    <a:srcRect l="-1" r="-1" b="5897"/>
+                    <a:stretch/>
+                  </pic:blipFill>
+                  <pic:spPr bwMode="auto">
+                    <a:xfrm>
+                      <a:off x="0" y="0"/>
+                      <a:ext cx="6877050" cy="3333750"/>
+                    </a:xfrm>
+                    <a:prstGeom prst="rect">
+                      <a:avLst/>
+                    </a:prstGeom>
+                    <a:ln>
+                      <a:noFill/>
+                    </a:ln>
+                    <a:extLst>
+                      <a:ext uri="{53640926-AAD7-44D8-BBD7-CCE9431645EC}">
+                        <a14:shadowObscured xmlns:a14="http://schemas.microsoft.com/office/drawing/2010/main"/>
+                      </a:ext>
+                    </a:extLst>
+                  </pic:spPr>
+                </pic:pic>
+              </a:graphicData>
+            </a:graphic>
+            <wp14:sizeRelH relativeFrom="page">
+              <wp14:pctWidth>0</wp14:pctWidth>
+            </wp14:sizeRelH>
+            <wp14:sizeRelV relativeFrom="page">
+              <wp14:pctHeight>0</wp14:pctHeight>
+            </wp14:sizeRelV>
+          </wp:anchor>
+        </w:drawing>
+      </w:r>
+    </w:p>
+    <w:p>
+      <w:pPr>
+        <w:pStyle w:val="ListParagraph"/>
+        <w:numPr>
+          <w:ilvl w:val="0"/>
+          <w:numId w:val="5"/>
+        </w:numPr>
+        <w:bidi w:val="0"/>
+        <w:rPr>
+          <w:lang w:bidi="ar-EG"/>
+        </w:rPr>
+      </w:pPr>
+      <w:r>
+        <w:lastRenderedPageBreak/>
+        <w:t>x^2</w:t>
+      </w:r>
+    </w:p>
+    <w:p>
+      <w:pPr>
+        <w:pStyle w:val="ListParagraph"/>
+        <w:rPr>
+          <w:noProof/>
+        </w:rPr>
+      </w:pPr>
+    </w:p>
+    <w:p>
+      <w:pPr>
+        <w:pStyle w:val="ListParagraph"/>
+        <w:rPr>
+          <w:lang w:bidi="ar-EG"/>
+        </w:rPr>
+      </w:pPr>
+      <w:r>
+        <w:rPr>
+          <w:noProof/>
+        </w:rPr>
+        <w:drawing>
+          <wp:anchor distT="0" distB="0" distL="114300" distR="114300" simplePos="0" relativeHeight="251689984" behindDoc="0" locked="0" layoutInCell="1" allowOverlap="1">
+            <wp:simplePos x="0" y="0"/>
+            <wp:positionH relativeFrom="margin">
+              <wp:posOffset>-876300</wp:posOffset>
+            </wp:positionH>
+            <wp:positionV relativeFrom="paragraph">
+              <wp:posOffset>281940</wp:posOffset>
+            </wp:positionV>
+            <wp:extent cx="7010400" cy="3409950"/>
+            <wp:effectExtent l="0" t="0" r="0" b="0"/>
+            <wp:wrapThrough wrapText="bothSides">
+              <wp:wrapPolygon edited="0">
+                <wp:start x="0" y="0"/>
+                <wp:lineTo x="0" y="21479"/>
+                <wp:lineTo x="21541" y="21479"/>
+                <wp:lineTo x="21541" y="0"/>
+                <wp:lineTo x="0" y="0"/>
+              </wp:wrapPolygon>
+            </wp:wrapThrough>
+            <wp:docPr id="7" name="Picture 7"/>
+            <wp:cNvGraphicFramePr>
+              <a:graphicFrameLocks xmlns:a="http://schemas.openxmlformats.org/drawingml/2006/main" noChangeAspect="1"/>
+            </wp:cNvGraphicFramePr>
+            <a:graphic xmlns:a="http://schemas.openxmlformats.org/drawingml/2006/main">
+              <a:graphicData uri="http://schemas.openxmlformats.org/drawingml/2006/picture">
+                <pic:pic xmlns:pic="http://schemas.openxmlformats.org/drawingml/2006/picture">
+                  <pic:nvPicPr>
+                    <pic:cNvPr id="1" name=""/>
+                    <pic:cNvPicPr/>
+                  </pic:nvPicPr>
+                  <pic:blipFill rotWithShape="1">
+                    <a:blip r:embed="rId7" cstate="print">
+                      <a:extLst>
+                        <a:ext uri="{28A0092B-C50C-407E-A947-70E740481C1C}">
+                          <a14:useLocalDpi xmlns:a14="http://schemas.microsoft.com/office/drawing/2010/main" val="0"/>
+                        </a:ext>
+                      </a:extLst>
+                    </a:blip>
+                    <a:srcRect r="285" b="5608"/>
+                    <a:stretch/>
+                  </pic:blipFill>
+                  <pic:spPr bwMode="auto">
+                    <a:xfrm>
+                      <a:off x="0" y="0"/>
+                      <a:ext cx="7010400" cy="3409950"/>
+                    </a:xfrm>
+                    <a:prstGeom prst="rect">
+                      <a:avLst/>
+                    </a:prstGeom>
+                    <a:ln>
+                      <a:noFill/>
+                    </a:ln>
+                    <a:extLst>
+                      <a:ext uri="{53640926-AAD7-44D8-BBD7-CCE9431645EC}">
+                        <a14:shadowObscured xmlns:a14="http://schemas.microsoft.com/office/drawing/2010/main"/>
+                      </a:ext>
+                    </a:extLst>
+                  </pic:spPr>
+                </pic:pic>
+              </a:graphicData>
+            </a:graphic>
+            <wp14:sizeRelH relativeFrom="margin">
+              <wp14:pctWidth>0</wp14:pctWidth>
+            </wp14:sizeRelH>
+            <wp14:sizeRelV relativeFrom="margin">
+              <wp14:pctHeight>0</wp14:pctHeight>
+            </wp14:sizeRelV>
+          </wp:anchor>
+        </w:drawing>
+      </w:r>
+    </w:p>
+    <w:p>
+      <w:pPr>
+        <w:bidi w:val="0"/>
+        <w:rPr>
+          <w:lang w:bidi="ar-EG"/>
+        </w:rPr>
+      </w:pPr>
+    </w:p>
+    <w:p>
+      <w:pPr>
+        <w:pStyle w:val="ListParagraph"/>
+        <w:numPr>
+          <w:ilvl w:val="0"/>
+          <w:numId w:val="5"/>
+        </w:numPr>
+        <w:bidi w:val="0"/>
+        <w:rPr>
+          <w:lang w:bidi="ar-EG"/>
+        </w:rPr>
+      </w:pPr>
+      <w:r>
+        <w:rPr>
+          <w:noProof/>
+        </w:rPr>
+        <w:drawing>
+          <wp:anchor distT="0" distB="0" distL="114300" distR="114300" simplePos="0" relativeHeight="251691008" behindDoc="0" locked="0" layoutInCell="1" allowOverlap="1">
+            <wp:simplePos x="0" y="0"/>
+            <wp:positionH relativeFrom="column">
+              <wp:posOffset>-885825</wp:posOffset>
+            </wp:positionH>
+            <wp:positionV relativeFrom="paragraph">
+              <wp:posOffset>273685</wp:posOffset>
+            </wp:positionV>
+            <wp:extent cx="7029450" cy="4229100"/>
+            <wp:effectExtent l="0" t="0" r="0" b="0"/>
+            <wp:wrapThrough wrapText="bothSides">
+              <wp:wrapPolygon edited="0">
+                <wp:start x="0" y="0"/>
+                <wp:lineTo x="0" y="21503"/>
+                <wp:lineTo x="21541" y="21503"/>
+                <wp:lineTo x="21541" y="0"/>
+                <wp:lineTo x="0" y="0"/>
+              </wp:wrapPolygon>
+            </wp:wrapThrough>
+            <wp:docPr id="8" name="Picture 8"/>
+            <wp:cNvGraphicFramePr>
+              <a:graphicFrameLocks xmlns:a="http://schemas.openxmlformats.org/drawingml/2006/main" noChangeAspect="1"/>
+            </wp:cNvGraphicFramePr>
+            <a:graphic xmlns:a="http://schemas.openxmlformats.org/drawingml/2006/main">
+              <a:graphicData uri="http://schemas.openxmlformats.org/drawingml/2006/picture">
+                <pic:pic xmlns:pic="http://schemas.openxmlformats.org/drawingml/2006/picture">
+                  <pic:nvPicPr>
+                    <pic:cNvPr id="1" name=""/>
+                    <pic:cNvPicPr/>
+                  </pic:nvPicPr>
+                  <pic:blipFill rotWithShape="1">
+                    <a:blip r:embed="rId8" cstate="print">
+                      <a:extLst>
+                        <a:ext uri="{28A0092B-C50C-407E-A947-70E740481C1C}">
+                          <a14:useLocalDpi xmlns:a14="http://schemas.microsoft.com/office/drawing/2010/main" val="0"/>
+                        </a:ext>
+                      </a:extLst>
+                    </a:blip>
+                    <a:srcRect r="313" b="5929"/>
+                    <a:stretch/>
+                  </pic:blipFill>
+                  <pic:spPr bwMode="auto">
+                    <a:xfrm>
+                      <a:off x="0" y="0"/>
+                      <a:ext cx="7029450" cy="4229100"/>
+                    </a:xfrm>
+                    <a:prstGeom prst="rect">
+                      <a:avLst/>
+                    </a:prstGeom>
+                    <a:ln>
+                      <a:noFill/>
+                    </a:ln>
+                    <a:extLst>
+                      <a:ext uri="{53640926-AAD7-44D8-BBD7-CCE9431645EC}">
+                        <a14:shadowObscured xmlns:a14="http://schemas.microsoft.com/office/drawing/2010/main"/>
+                      </a:ext>
+                    </a:extLst>
+                  </pic:spPr>
+                </pic:pic>
+              </a:graphicData>
+            </a:graphic>
+            <wp14:sizeRelH relativeFrom="margin">
+              <wp14:pctWidth>0</wp14:pctWidth>
+            </wp14:sizeRelH>
+            <wp14:sizeRelV relativeFrom="margin">
+              <wp14:pctHeight>0</wp14:pctHeight>
+            </wp14:sizeRelV>
+          </wp:anchor>
+        </w:drawing>
+      </w:r>
+      <w:r>
+        <w:rPr>
+          <w:lang w:bidi="ar-EG"/>
+        </w:rPr>
+        <w:t xml:space="preserve">0-x^2 works but –x^2 not handled yet </w:t>
+      </w:r>
+    </w:p>
+    <w:p>
+      <w:pPr>
+        <w:pStyle w:val="ListParagraph"/>
+        <w:numPr>
+          <w:ilvl w:val="0"/>
+          <w:numId w:val="5"/>
+        </w:numPr>
+        <w:bidi w:val="0"/>
+        <w:rPr>
+          <w:noProof/>
+        </w:rPr>
+      </w:pPr>
+      <w:r>
+        <w:rPr>
+          <w:noProof/>
+        </w:rPr>
+        <w:lastRenderedPageBreak/>
+        <w:drawing>
+          <wp:anchor distT="0" distB="0" distL="114300" distR="114300" simplePos="0" relativeHeight="251692032" behindDoc="0" locked="0" layoutInCell="1" allowOverlap="1">
+            <wp:simplePos x="0" y="0"/>
+            <wp:positionH relativeFrom="column">
+              <wp:posOffset>-485775</wp:posOffset>
+            </wp:positionH>
+            <wp:positionV relativeFrom="paragraph">
+              <wp:posOffset>295275</wp:posOffset>
+            </wp:positionV>
+            <wp:extent cx="6362700" cy="3067050"/>
+            <wp:effectExtent l="0" t="0" r="0" b="0"/>
+            <wp:wrapThrough wrapText="bothSides">
+              <wp:wrapPolygon edited="0">
+                <wp:start x="0" y="0"/>
+                <wp:lineTo x="0" y="21466"/>
+                <wp:lineTo x="21535" y="21466"/>
+                <wp:lineTo x="21535" y="0"/>
+                <wp:lineTo x="0" y="0"/>
+              </wp:wrapPolygon>
+            </wp:wrapThrough>
+            <wp:docPr id="9" name="Picture 9"/>
+            <wp:cNvGraphicFramePr>
+              <a:graphicFrameLocks xmlns:a="http://schemas.openxmlformats.org/drawingml/2006/main" noChangeAspect="1"/>
+            </wp:cNvGraphicFramePr>
+            <a:graphic xmlns:a="http://schemas.openxmlformats.org/drawingml/2006/main">
+              <a:graphicData uri="http://schemas.openxmlformats.org/drawingml/2006/picture">
+                <pic:pic xmlns:pic="http://schemas.openxmlformats.org/drawingml/2006/picture">
+                  <pic:nvPicPr>
+                    <pic:cNvPr id="1" name=""/>
+                    <pic:cNvPicPr/>
+                  </pic:nvPicPr>
+                  <pic:blipFill rotWithShape="1">
+                    <a:blip r:embed="rId9" cstate="print">
+                      <a:extLst>
+                        <a:ext uri="{28A0092B-C50C-407E-A947-70E740481C1C}">
+                          <a14:useLocalDpi xmlns:a14="http://schemas.microsoft.com/office/drawing/2010/main" val="0"/>
+                        </a:ext>
+                      </a:extLst>
+                    </a:blip>
+                    <a:srcRect r="-679" b="5287"/>
+                    <a:stretch/>
+                  </pic:blipFill>
+                  <pic:spPr bwMode="auto">
+                    <a:xfrm>
+                      <a:off x="0" y="0"/>
+                      <a:ext cx="6362700" cy="3067050"/>
+                    </a:xfrm>
+                    <a:prstGeom prst="rect">
+                      <a:avLst/>
+                    </a:prstGeom>
+                    <a:ln>
+                      <a:noFill/>
+                    </a:ln>
+                    <a:extLst>
+                      <a:ext uri="{53640926-AAD7-44D8-BBD7-CCE9431645EC}">
+                        <a14:shadowObscured xmlns:a14="http://schemas.microsoft.com/office/drawing/2010/main"/>
+                      </a:ext>
+                    </a:extLst>
+                  </pic:spPr>
+                </pic:pic>
+              </a:graphicData>
+            </a:graphic>
+            <wp14:sizeRelH relativeFrom="margin">
+              <wp14:pctWidth>0</wp14:pctWidth>
+            </wp14:sizeRelH>
+            <wp14:sizeRelV relativeFrom="margin">
+              <wp14:pctHeight>0</wp14:pctHeight>
+            </wp14:sizeRelV>
+          </wp:anchor>
+        </w:drawing>
+      </w:r>
+      <w:r>
+        <w:rPr>
+          <w:noProof/>
+        </w:rPr>
+        <w:t>2^x</w:t>
+      </w:r>
+    </w:p>
+    <w:p>
+      <w:pPr>
+        <w:bidi w:val="0"/>
+        <w:rPr>
+          <w:noProof/>
+        </w:rPr>
+      </w:pPr>
+    </w:p>
+    <w:p>
+      <w:pPr>
+        <w:bidi w:val="0"/>
+        <w:rPr>
+          <w:lang w:bidi="ar-EG"/>
+        </w:rPr>
+      </w:pPr>
+    </w:p>
+    <w:p>
+      <w:pPr>
+        <w:bidi w:val="0"/>
+        <w:rPr>
+          <w:lang w:bidi="ar-EG"/>
+        </w:rPr>
+      </w:pPr>
+    </w:p>
+    <w:p>
+      <w:pPr>
+        <w:bidi w:val="0"/>
+        <w:rPr>
+          <w:lang w:bidi="ar-EG"/>
+        </w:rPr>
+      </w:pPr>
+    </w:p>
+    <w:p>
+      <w:pPr>
+        <w:bidi w:val="0"/>
+        <w:rPr>
+          <w:lang w:bidi="ar-EG"/>
+        </w:rPr>
+      </w:pPr>
+    </w:p>
+    <w:p>
+      <w:pPr>
+        <w:bidi w:val="0"/>
+        <w:rPr>
+          <w:lang w:bidi="ar-EG"/>
+        </w:rPr>
+      </w:pPr>
+    </w:p>
+    <w:p>
+      <w:pPr>
+        <w:bidi w:val="0"/>
+        <w:rPr>
+          <w:lang w:bidi="ar-EG"/>
+        </w:rPr>
+      </w:pPr>
+    </w:p>
+    <w:p>
+      <w:pPr>
+        <w:bidi w:val="0"/>
+        <w:rPr>
+          <w:lang w:bidi="ar-EG"/>
+        </w:rPr>
+      </w:pPr>
+    </w:p>
+    <w:p>
+      <w:pPr>
+        <w:bidi w:val="0"/>
+        <w:rPr>
+          <w:lang w:bidi="ar-EG"/>
+        </w:rPr>
+      </w:pPr>
+    </w:p>
+    <w:p>
+      <w:pPr>
+        <w:bidi w:val="0"/>
+        <w:rPr>
+          <w:lang w:bidi="ar-EG"/>
+        </w:rPr>
+      </w:pPr>
     </w:p>
     <w:sectPr>
       <w:pgSz w:w="11906" w:h="16838"/>
@@ -3412,6 +3976,119 @@
       </w:rPr>
     </w:lvl>
   </w:abstractNum>
+  <w:abstractNum w:abstractNumId="4" w15:restartNumberingAfterBreak="0">
+    <w:nsid w:val="6A7015F6"/>
+    <w:multiLevelType w:val="hybridMultilevel"/>
+    <w:tmpl w:val="65B2C5AA"/>
+    <w:lvl w:ilvl="0" w:tplc="04090001">
+      <w:start w:val="1"/>
+      <w:numFmt w:val="bullet"/>
+      <w:lvlText w:val=""/>
+      <w:lvlJc w:val="left"/>
+      <w:pPr>
+        <w:ind w:left="720" w:hanging="360"/>
+      </w:pPr>
+      <w:rPr>
+        <w:rFonts w:ascii="Symbol" w:hAnsi="Symbol" w:hint="default"/>
+      </w:rPr>
+    </w:lvl>
+    <w:lvl w:ilvl="1" w:tplc="04090003" w:tentative="1">
+      <w:start w:val="1"/>
+      <w:numFmt w:val="bullet"/>
+      <w:lvlText w:val="o"/>
+      <w:lvlJc w:val="left"/>
+      <w:pPr>
+        <w:ind w:left="1440" w:hanging="360"/>
+      </w:pPr>
+      <w:rPr>
+        <w:rFonts w:ascii="Courier New" w:hAnsi="Courier New" w:cs="Courier New" w:hint="default"/>
+      </w:rPr>
+    </w:lvl>
+    <w:lvl w:ilvl="2" w:tplc="04090005" w:tentative="1">
+      <w:start w:val="1"/>
+      <w:numFmt w:val="bullet"/>
+      <w:lvlText w:val=""/>
+      <w:lvlJc w:val="left"/>
+      <w:pPr>
+        <w:ind w:left="2160" w:hanging="360"/>
+      </w:pPr>
+      <w:rPr>
+        <w:rFonts w:ascii="Wingdings" w:hAnsi="Wingdings" w:hint="default"/>
+      </w:rPr>
+    </w:lvl>
+    <w:lvl w:ilvl="3" w:tplc="04090001" w:tentative="1">
+      <w:start w:val="1"/>
+      <w:numFmt w:val="bullet"/>
+      <w:lvlText w:val=""/>
+      <w:lvlJc w:val="left"/>
+      <w:pPr>
+        <w:ind w:left="2880" w:hanging="360"/>
+      </w:pPr>
+      <w:rPr>
+        <w:rFonts w:ascii="Symbol" w:hAnsi="Symbol" w:hint="default"/>
+      </w:rPr>
+    </w:lvl>
+    <w:lvl w:ilvl="4" w:tplc="04090003" w:tentative="1">
+      <w:start w:val="1"/>
+      <w:numFmt w:val="bullet"/>
+      <w:lvlText w:val="o"/>
+      <w:lvlJc w:val="left"/>
+      <w:pPr>
+        <w:ind w:left="3600" w:hanging="360"/>
+      </w:pPr>
+      <w:rPr>
+        <w:rFonts w:ascii="Courier New" w:hAnsi="Courier New" w:cs="Courier New" w:hint="default"/>
+      </w:rPr>
+    </w:lvl>
+    <w:lvl w:ilvl="5" w:tplc="04090005" w:tentative="1">
+      <w:start w:val="1"/>
+      <w:numFmt w:val="bullet"/>
+      <w:lvlText w:val=""/>
+      <w:lvlJc w:val="left"/>
+      <w:pPr>
+        <w:ind w:left="4320" w:hanging="360"/>
+      </w:pPr>
+      <w:rPr>
+        <w:rFonts w:ascii="Wingdings" w:hAnsi="Wingdings" w:hint="default"/>
+      </w:rPr>
+    </w:lvl>
+    <w:lvl w:ilvl="6" w:tplc="04090001" w:tentative="1">
+      <w:start w:val="1"/>
+      <w:numFmt w:val="bullet"/>
+      <w:lvlText w:val=""/>
+      <w:lvlJc w:val="left"/>
+      <w:pPr>
+        <w:ind w:left="5040" w:hanging="360"/>
+      </w:pPr>
+      <w:rPr>
+        <w:rFonts w:ascii="Symbol" w:hAnsi="Symbol" w:hint="default"/>
+      </w:rPr>
+    </w:lvl>
+    <w:lvl w:ilvl="7" w:tplc="04090003" w:tentative="1">
+      <w:start w:val="1"/>
+      <w:numFmt w:val="bullet"/>
+      <w:lvlText w:val="o"/>
+      <w:lvlJc w:val="left"/>
+      <w:pPr>
+        <w:ind w:left="5760" w:hanging="360"/>
+      </w:pPr>
+      <w:rPr>
+        <w:rFonts w:ascii="Courier New" w:hAnsi="Courier New" w:cs="Courier New" w:hint="default"/>
+      </w:rPr>
+    </w:lvl>
+    <w:lvl w:ilvl="8" w:tplc="04090005" w:tentative="1">
+      <w:start w:val="1"/>
+      <w:numFmt w:val="bullet"/>
+      <w:lvlText w:val=""/>
+      <w:lvlJc w:val="left"/>
+      <w:pPr>
+        <w:ind w:left="6480" w:hanging="360"/>
+      </w:pPr>
+      <w:rPr>
+        <w:rFonts w:ascii="Wingdings" w:hAnsi="Wingdings" w:hint="default"/>
+      </w:rPr>
+    </w:lvl>
+  </w:abstractNum>
   <w:num w:numId="1">
     <w:abstractNumId w:val="1"/>
   </w:num>
@@ -3423,6 +4100,9 @@
   </w:num>
   <w:num w:numId="4">
     <w:abstractNumId w:val="2"/>
+  </w:num>
+  <w:num w:numId="5">
+    <w:abstractNumId w:val="4"/>
   </w:num>
 </w:numbering>
 </file>

</xml_diff>

<commit_message>
add unary expression rule
</commit_message>
<xml_diff>
--- a/readme.docx
+++ b/readme.docx
@@ -83,6 +83,20 @@
           <w:lang w:bidi="ar-EG"/>
         </w:rPr>
         <w:t>number     =&gt; e.g. 3257</w:t>
+      </w:r>
+      <w:r>
+        <w:rPr>
+          <w:lang w:bidi="ar-EG"/>
+        </w:rPr>
+        <w:t xml:space="preserve"> integer</w:t>
+      </w:r>
+      <w:bookmarkStart w:id="0" w:name="_GoBack"/>
+      <w:bookmarkEnd w:id="0"/>
+      <w:r>
+        <w:rPr>
+          <w:lang w:bidi="ar-EG"/>
+        </w:rPr>
+        <w:t xml:space="preserve"> numbers only involved</w:t>
       </w:r>
     </w:p>
     <w:p>
@@ -698,7 +712,7 @@
                                     </pic:cNvPicPr>
                                   </pic:nvPicPr>
                                   <pic:blipFill>
-                                    <a:blip r:embed="rId5">
+                                    <a:blip r:embed="rId6">
                                       <a:extLst>
                                         <a:ext uri="{28A0092B-C50C-407E-A947-70E740481C1C}">
                                           <a14:useLocalDpi xmlns:a14="http://schemas.microsoft.com/office/drawing/2010/main" val="0"/>
@@ -2248,8 +2262,6 @@
         </w:rPr>
         <w:t xml:space="preserve"> to calculate function result according to the following grammar</w:t>
       </w:r>
-      <w:bookmarkStart w:id="0" w:name="_GoBack"/>
-      <w:bookmarkEnd w:id="0"/>
     </w:p>
     <w:p>
       <w:pPr>
@@ -2456,7 +2468,7 @@
         <w:rPr>
           <w:lang w:bidi="ar-EG"/>
         </w:rPr>
-        <w:t>powerexp</w:t>
+        <w:t>unaryexp</w:t>
       </w:r>
       <w:proofErr w:type="spellEnd"/>
       <w:r>
@@ -2476,7 +2488,7 @@
         <w:rPr>
           <w:lang w:bidi="ar-EG"/>
         </w:rPr>
-        <w:t>powerexp</w:t>
+        <w:t>unaryexp</w:t>
       </w:r>
       <w:proofErr w:type="spellEnd"/>
     </w:p>
@@ -2524,6 +2536,26 @@
         <w:rPr>
           <w:lang w:bidi="ar-EG"/>
         </w:rPr>
+        <w:t>unaryexp</w:t>
+      </w:r>
+      <w:proofErr w:type="spellEnd"/>
+      <w:r>
+        <w:rPr>
+          <w:lang w:bidi="ar-EG"/>
+        </w:rPr>
+        <w:t xml:space="preserve"> -&gt; +</w:t>
+      </w:r>
+      <w:r>
+        <w:rPr>
+          <w:lang w:bidi="ar-EG"/>
+        </w:rPr>
+        <w:t xml:space="preserve"> </w:t>
+      </w:r>
+      <w:proofErr w:type="spellStart"/>
+      <w:r>
+        <w:rPr>
+          <w:lang w:bidi="ar-EG"/>
+        </w:rPr>
         <w:t>powerexp</w:t>
       </w:r>
       <w:proofErr w:type="spellEnd"/>
@@ -2531,62 +2563,34 @@
         <w:rPr>
           <w:lang w:bidi="ar-EG"/>
         </w:rPr>
-        <w:t xml:space="preserve"> -&gt; </w:t>
+        <w:t xml:space="preserve"> | -</w:t>
+      </w:r>
+      <w:r>
+        <w:rPr>
+          <w:lang w:bidi="ar-EG"/>
+        </w:rPr>
+        <w:t xml:space="preserve"> </w:t>
       </w:r>
       <w:proofErr w:type="spellStart"/>
       <w:r>
         <w:rPr>
           <w:lang w:bidi="ar-EG"/>
         </w:rPr>
-        <w:t>exp</w:t>
+        <w:t>powerexp</w:t>
       </w:r>
       <w:proofErr w:type="spellEnd"/>
       <w:r>
         <w:rPr>
           <w:lang w:bidi="ar-EG"/>
         </w:rPr>
-        <w:t xml:space="preserve"> </w:t>
+        <w:t xml:space="preserve"> | </w:t>
       </w:r>
       <w:proofErr w:type="spellStart"/>
       <w:r>
         <w:rPr>
           <w:lang w:bidi="ar-EG"/>
         </w:rPr>
-        <w:t>powerop</w:t>
-      </w:r>
-      <w:proofErr w:type="spellEnd"/>
-      <w:r>
-        <w:rPr>
-          <w:lang w:bidi="ar-EG"/>
-        </w:rPr>
-        <w:t xml:space="preserve"> </w:t>
-      </w:r>
-      <w:proofErr w:type="spellStart"/>
-      <w:r>
-        <w:rPr>
-          <w:lang w:bidi="ar-EG"/>
-        </w:rPr>
         <w:t>powerexp</w:t>
-      </w:r>
-      <w:proofErr w:type="spellEnd"/>
-      <w:r>
-        <w:rPr>
-          <w:lang w:bidi="ar-EG"/>
-        </w:rPr>
-        <w:t xml:space="preserve"> </w:t>
-      </w:r>
-      <w:r>
-        <w:rPr>
-          <w:lang w:bidi="ar-EG"/>
-        </w:rPr>
-        <w:t xml:space="preserve">| </w:t>
-      </w:r>
-      <w:proofErr w:type="spellStart"/>
-      <w:r>
-        <w:rPr>
-          <w:lang w:bidi="ar-EG"/>
-        </w:rPr>
-        <w:t>exp</w:t>
       </w:r>
       <w:proofErr w:type="spellEnd"/>
     </w:p>
@@ -2607,6 +2611,34 @@
         <w:rPr>
           <w:lang w:bidi="ar-EG"/>
         </w:rPr>
+        <w:t>powerexp</w:t>
+      </w:r>
+      <w:proofErr w:type="spellEnd"/>
+      <w:r>
+        <w:rPr>
+          <w:lang w:bidi="ar-EG"/>
+        </w:rPr>
+        <w:t xml:space="preserve"> -&gt; </w:t>
+      </w:r>
+      <w:proofErr w:type="spellStart"/>
+      <w:r>
+        <w:rPr>
+          <w:lang w:bidi="ar-EG"/>
+        </w:rPr>
+        <w:t>exp</w:t>
+      </w:r>
+      <w:proofErr w:type="spellEnd"/>
+      <w:r>
+        <w:rPr>
+          <w:lang w:bidi="ar-EG"/>
+        </w:rPr>
+        <w:t xml:space="preserve"> </w:t>
+      </w:r>
+      <w:proofErr w:type="spellStart"/>
+      <w:r>
+        <w:rPr>
+          <w:lang w:bidi="ar-EG"/>
+        </w:rPr>
         <w:t>powerop</w:t>
       </w:r>
       <w:proofErr w:type="spellEnd"/>
@@ -2614,8 +2646,36 @@
         <w:rPr>
           <w:lang w:bidi="ar-EG"/>
         </w:rPr>
-        <w:t xml:space="preserve"> -&gt; ^</w:t>
-      </w:r>
+        <w:t xml:space="preserve"> </w:t>
+      </w:r>
+      <w:proofErr w:type="spellStart"/>
+      <w:r>
+        <w:rPr>
+          <w:lang w:bidi="ar-EG"/>
+        </w:rPr>
+        <w:t>powerexp</w:t>
+      </w:r>
+      <w:proofErr w:type="spellEnd"/>
+      <w:r>
+        <w:rPr>
+          <w:lang w:bidi="ar-EG"/>
+        </w:rPr>
+        <w:t xml:space="preserve"> </w:t>
+      </w:r>
+      <w:r>
+        <w:rPr>
+          <w:lang w:bidi="ar-EG"/>
+        </w:rPr>
+        <w:t xml:space="preserve">| </w:t>
+      </w:r>
+      <w:proofErr w:type="spellStart"/>
+      <w:r>
+        <w:rPr>
+          <w:lang w:bidi="ar-EG"/>
+        </w:rPr>
+        <w:t>exp</w:t>
+      </w:r>
+      <w:proofErr w:type="spellEnd"/>
     </w:p>
     <w:p>
       <w:pPr>
@@ -2634,6 +2694,33 @@
         <w:rPr>
           <w:lang w:bidi="ar-EG"/>
         </w:rPr>
+        <w:t>powerop</w:t>
+      </w:r>
+      <w:proofErr w:type="spellEnd"/>
+      <w:r>
+        <w:rPr>
+          <w:lang w:bidi="ar-EG"/>
+        </w:rPr>
+        <w:t xml:space="preserve"> -&gt; ^</w:t>
+      </w:r>
+    </w:p>
+    <w:p>
+      <w:pPr>
+        <w:pStyle w:val="ListParagraph"/>
+        <w:numPr>
+          <w:ilvl w:val="0"/>
+          <w:numId w:val="3"/>
+        </w:numPr>
+        <w:bidi w:val="0"/>
+        <w:rPr>
+          <w:lang w:bidi="ar-EG"/>
+        </w:rPr>
+      </w:pPr>
+      <w:proofErr w:type="spellStart"/>
+      <w:r>
+        <w:rPr>
+          <w:lang w:bidi="ar-EG"/>
+        </w:rPr>
         <w:t>exp</w:t>
       </w:r>
       <w:proofErr w:type="spellEnd"/>
@@ -2818,7 +2905,7 @@
         <w:rPr>
           <w:lang w:bidi="ar-EG"/>
         </w:rPr>
-        <w:t>powerexp</w:t>
+        <w:t>unaryexp</w:t>
       </w:r>
       <w:proofErr w:type="spellEnd"/>
       <w:r>
@@ -2852,7 +2939,7 @@
         <w:rPr>
           <w:lang w:bidi="ar-EG"/>
         </w:rPr>
-        <w:t>powerexp</w:t>
+        <w:t>unaryexp</w:t>
       </w:r>
       <w:proofErr w:type="spellEnd"/>
       <w:r>
@@ -2885,6 +2972,26 @@
         <w:rPr>
           <w:lang w:bidi="ar-EG"/>
         </w:rPr>
+        <w:t>unaryexp</w:t>
+      </w:r>
+      <w:proofErr w:type="spellEnd"/>
+      <w:r>
+        <w:rPr>
+          <w:lang w:bidi="ar-EG"/>
+        </w:rPr>
+        <w:t xml:space="preserve"> -&gt; +</w:t>
+      </w:r>
+      <w:r>
+        <w:rPr>
+          <w:lang w:bidi="ar-EG"/>
+        </w:rPr>
+        <w:t xml:space="preserve"> </w:t>
+      </w:r>
+      <w:proofErr w:type="spellStart"/>
+      <w:r>
+        <w:rPr>
+          <w:lang w:bidi="ar-EG"/>
+        </w:rPr>
         <w:t>powerexp</w:t>
       </w:r>
       <w:proofErr w:type="spellEnd"/>
@@ -2898,13 +3005,7 @@
         <w:rPr>
           <w:lang w:bidi="ar-EG"/>
         </w:rPr>
-        <w:t xml:space="preserve">-&gt; </w:t>
-      </w:r>
-      <w:r>
-        <w:rPr>
-          <w:lang w:bidi="ar-EG"/>
-        </w:rPr>
-        <w:t>{</w:t>
+        <w:t>| -</w:t>
       </w:r>
       <w:r>
         <w:rPr>
@@ -2917,7 +3018,7 @@
         <w:rPr>
           <w:lang w:bidi="ar-EG"/>
         </w:rPr>
-        <w:t>exp</w:t>
+        <w:t>powerexp</w:t>
       </w:r>
       <w:proofErr w:type="spellEnd"/>
       <w:r>
@@ -2926,26 +3027,18 @@
         </w:rPr>
         <w:t xml:space="preserve"> </w:t>
       </w:r>
+      <w:r>
+        <w:rPr>
+          <w:lang w:bidi="ar-EG"/>
+        </w:rPr>
+        <w:t xml:space="preserve">| </w:t>
+      </w:r>
       <w:proofErr w:type="spellStart"/>
       <w:r>
         <w:rPr>
           <w:lang w:bidi="ar-EG"/>
         </w:rPr>
-        <w:t>powerop</w:t>
-      </w:r>
-      <w:proofErr w:type="spellEnd"/>
-      <w:r>
-        <w:rPr>
-          <w:lang w:bidi="ar-EG"/>
-        </w:rPr>
-        <w:t xml:space="preserve"> } </w:t>
-      </w:r>
-      <w:proofErr w:type="spellStart"/>
-      <w:r>
-        <w:rPr>
-          <w:lang w:bidi="ar-EG"/>
-        </w:rPr>
-        <w:t>exp</w:t>
+        <w:t>powerexp</w:t>
       </w:r>
       <w:proofErr w:type="spellEnd"/>
     </w:p>
@@ -2966,6 +3059,87 @@
         <w:rPr>
           <w:lang w:bidi="ar-EG"/>
         </w:rPr>
+        <w:t>powerexp</w:t>
+      </w:r>
+      <w:proofErr w:type="spellEnd"/>
+      <w:r>
+        <w:rPr>
+          <w:lang w:bidi="ar-EG"/>
+        </w:rPr>
+        <w:t xml:space="preserve"> </w:t>
+      </w:r>
+      <w:r>
+        <w:rPr>
+          <w:lang w:bidi="ar-EG"/>
+        </w:rPr>
+        <w:t xml:space="preserve">-&gt; </w:t>
+      </w:r>
+      <w:r>
+        <w:rPr>
+          <w:lang w:bidi="ar-EG"/>
+        </w:rPr>
+        <w:t>{</w:t>
+      </w:r>
+      <w:r>
+        <w:rPr>
+          <w:lang w:bidi="ar-EG"/>
+        </w:rPr>
+        <w:t xml:space="preserve"> </w:t>
+      </w:r>
+      <w:proofErr w:type="spellStart"/>
+      <w:r>
+        <w:rPr>
+          <w:lang w:bidi="ar-EG"/>
+        </w:rPr>
+        <w:t>exp</w:t>
+      </w:r>
+      <w:proofErr w:type="spellEnd"/>
+      <w:r>
+        <w:rPr>
+          <w:lang w:bidi="ar-EG"/>
+        </w:rPr>
+        <w:t xml:space="preserve"> </w:t>
+      </w:r>
+      <w:proofErr w:type="spellStart"/>
+      <w:r>
+        <w:rPr>
+          <w:lang w:bidi="ar-EG"/>
+        </w:rPr>
+        <w:t>powerop</w:t>
+      </w:r>
+      <w:proofErr w:type="spellEnd"/>
+      <w:r>
+        <w:rPr>
+          <w:lang w:bidi="ar-EG"/>
+        </w:rPr>
+        <w:t xml:space="preserve"> } </w:t>
+      </w:r>
+      <w:proofErr w:type="spellStart"/>
+      <w:r>
+        <w:rPr>
+          <w:lang w:bidi="ar-EG"/>
+        </w:rPr>
+        <w:t>exp</w:t>
+      </w:r>
+      <w:proofErr w:type="spellEnd"/>
+    </w:p>
+    <w:p>
+      <w:pPr>
+        <w:pStyle w:val="ListParagraph"/>
+        <w:numPr>
+          <w:ilvl w:val="0"/>
+          <w:numId w:val="4"/>
+        </w:numPr>
+        <w:bidi w:val="0"/>
+        <w:rPr>
+          <w:lang w:bidi="ar-EG"/>
+        </w:rPr>
+      </w:pPr>
+      <w:proofErr w:type="spellStart"/>
+      <w:r>
+        <w:rPr>
+          <w:lang w:bidi="ar-EG"/>
+        </w:rPr>
         <w:t>exp</w:t>
       </w:r>
       <w:proofErr w:type="spellEnd"/>
@@ -3053,6 +3227,7 @@
         <w:rPr>
           <w:noProof/>
         </w:rPr>
+        <w:lastRenderedPageBreak/>
         <w:drawing>
           <wp:anchor distT="0" distB="0" distL="114300" distR="114300" simplePos="0" relativeHeight="251688960" behindDoc="0" locked="0" layoutInCell="1" allowOverlap="1">
             <wp:simplePos x="0" y="0"/>
@@ -3085,7 +3260,7 @@
                     <pic:cNvPicPr/>
                   </pic:nvPicPr>
                   <pic:blipFill rotWithShape="1">
-                    <a:blip r:embed="rId6">
+                    <a:blip r:embed="rId7">
                       <a:extLst>
                         <a:ext uri="{28A0092B-C50C-407E-A947-70E740481C1C}">
                           <a14:useLocalDpi xmlns:a14="http://schemas.microsoft.com/office/drawing/2010/main" val="0"/>
@@ -3138,7 +3313,6 @@
         </w:rPr>
       </w:pPr>
       <w:r>
-        <w:lastRenderedPageBreak/>
         <w:t>x^2</w:t>
       </w:r>
     </w:p>
@@ -3193,7 +3367,7 @@
                     <pic:cNvPicPr/>
                   </pic:nvPicPr>
                   <pic:blipFill rotWithShape="1">
-                    <a:blip r:embed="rId7" cstate="print">
+                    <a:blip r:embed="rId8" cstate="print">
                       <a:extLst>
                         <a:ext uri="{28A0092B-C50C-407E-A947-70E740481C1C}">
                           <a14:useLocalDpi xmlns:a14="http://schemas.microsoft.com/office/drawing/2010/main" val="0"/>
@@ -3257,6 +3431,7 @@
         <w:rPr>
           <w:noProof/>
         </w:rPr>
+        <w:lastRenderedPageBreak/>
         <w:drawing>
           <wp:anchor distT="0" distB="0" distL="114300" distR="114300" simplePos="0" relativeHeight="251691008" behindDoc="0" locked="0" layoutInCell="1" allowOverlap="1">
             <wp:simplePos x="0" y="0"/>
@@ -3289,7 +3464,7 @@
                     <pic:cNvPicPr/>
                   </pic:nvPicPr>
                   <pic:blipFill rotWithShape="1">
-                    <a:blip r:embed="rId8" cstate="print">
+                    <a:blip r:embed="rId9" cstate="print">
                       <a:extLst>
                         <a:ext uri="{28A0092B-C50C-407E-A947-70E740481C1C}">
                           <a14:useLocalDpi xmlns:a14="http://schemas.microsoft.com/office/drawing/2010/main" val="0"/>
@@ -3351,7 +3526,6 @@
         <w:rPr>
           <w:noProof/>
         </w:rPr>
-        <w:lastRenderedPageBreak/>
         <w:drawing>
           <wp:anchor distT="0" distB="0" distL="114300" distR="114300" simplePos="0" relativeHeight="251692032" behindDoc="0" locked="0" layoutInCell="1" allowOverlap="1">
             <wp:simplePos x="0" y="0"/>
@@ -3384,7 +3558,7 @@
                     <pic:cNvPicPr/>
                   </pic:nvPicPr>
                   <pic:blipFill rotWithShape="1">
-                    <a:blip r:embed="rId9" cstate="print">
+                    <a:blip r:embed="rId10" cstate="print">
                       <a:extLst>
                         <a:ext uri="{28A0092B-C50C-407E-A947-70E740481C1C}">
                           <a14:useLocalDpi xmlns:a14="http://schemas.microsoft.com/office/drawing/2010/main" val="0"/>

</xml_diff>